<commit_message>
add C Programing languages standard.pdf, modify consistent hashing.docx
</commit_message>
<xml_diff>
--- a/Advanced/一致性哈希.docx
+++ b/Advanced/一致性哈希.docx
@@ -1,13 +1,13 @@
 
 <file path=word/document.xml><?xml version="1.0" encoding="utf-8"?>
-<w:document xmlns:wpc="http://schemas.microsoft.com/office/word/2010/wordprocessingCanvas" xmlns:cx="http://schemas.microsoft.com/office/drawing/2014/chartex" xmlns:cx1="http://schemas.microsoft.com/office/drawing/2015/9/8/chartex" xmlns:cx2="http://schemas.microsoft.com/office/drawing/2015/10/21/chartex" xmlns:cx3="http://schemas.microsoft.com/office/drawing/2016/5/9/chartex" xmlns:cx4="http://schemas.microsoft.com/office/drawing/2016/5/10/chartex" xmlns:cx5="http://schemas.microsoft.com/office/drawing/2016/5/11/chartex" xmlns:mc="http://schemas.openxmlformats.org/markup-compatibility/2006" xmlns:o="urn:schemas-microsoft-com:office:office" xmlns:r="http://schemas.openxmlformats.org/officeDocument/2006/relationships" xmlns:m="http://schemas.openxmlformats.org/officeDocument/2006/math" xmlns:v="urn:schemas-microsoft-com:vml" xmlns:wp14="http://schemas.microsoft.com/office/word/2010/wordprocessingDrawing" xmlns:wp="http://schemas.openxmlformats.org/drawingml/2006/wordprocessingDrawing" xmlns:w10="urn:schemas-microsoft-com:office:word" xmlns:w="http://schemas.openxmlformats.org/wordprocessingml/2006/main" xmlns:w14="http://schemas.microsoft.com/office/word/2010/wordml" xmlns:w15="http://schemas.microsoft.com/office/word/2012/wordml" xmlns:w16se="http://schemas.microsoft.com/office/word/2015/wordml/symex" xmlns:wpg="http://schemas.microsoft.com/office/word/2010/wordprocessingGroup" xmlns:wpi="http://schemas.microsoft.com/office/word/2010/wordprocessingInk" xmlns:wne="http://schemas.microsoft.com/office/word/2006/wordml" xmlns:wps="http://schemas.microsoft.com/office/word/2010/wordprocessingShape" mc:Ignorable="w14 w15 w16se wp14">
+<w:document xmlns:wpc="http://schemas.microsoft.com/office/word/2010/wordprocessingCanvas" xmlns:cx="http://schemas.microsoft.com/office/drawing/2014/chartex" xmlns:cx1="http://schemas.microsoft.com/office/drawing/2015/9/8/chartex" xmlns:cx2="http://schemas.microsoft.com/office/drawing/2015/10/21/chartex" xmlns:cx3="http://schemas.microsoft.com/office/drawing/2016/5/9/chartex" xmlns:cx4="http://schemas.microsoft.com/office/drawing/2016/5/10/chartex" xmlns:cx5="http://schemas.microsoft.com/office/drawing/2016/5/11/chartex" xmlns:cx6="http://schemas.microsoft.com/office/drawing/2016/5/12/chartex" xmlns:cx7="http://schemas.microsoft.com/office/drawing/2016/5/13/chartex" xmlns:cx8="http://schemas.microsoft.com/office/drawing/2016/5/14/chartex" xmlns:mc="http://schemas.openxmlformats.org/markup-compatibility/2006" xmlns:o="urn:schemas-microsoft-com:office:office" xmlns:r="http://schemas.openxmlformats.org/officeDocument/2006/relationships" xmlns:m="http://schemas.openxmlformats.org/officeDocument/2006/math" xmlns:v="urn:schemas-microsoft-com:vml" xmlns:wp14="http://schemas.microsoft.com/office/word/2010/wordprocessingDrawing" xmlns:wp="http://schemas.openxmlformats.org/drawingml/2006/wordprocessingDrawing" xmlns:w10="urn:schemas-microsoft-com:office:word" xmlns:w="http://schemas.openxmlformats.org/wordprocessingml/2006/main" xmlns:w14="http://schemas.microsoft.com/office/word/2010/wordml" xmlns:w15="http://schemas.microsoft.com/office/word/2012/wordml" xmlns:w16se="http://schemas.microsoft.com/office/word/2015/wordml/symex" xmlns:wpg="http://schemas.microsoft.com/office/word/2010/wordprocessingGroup" xmlns:wpi="http://schemas.microsoft.com/office/word/2010/wordprocessingInk" xmlns:wne="http://schemas.microsoft.com/office/word/2006/wordml" xmlns:wps="http://schemas.microsoft.com/office/word/2010/wordprocessingShape" mc:Ignorable="w14 w15 w16se wp14">
   <w:body>
     <w:p>
       <w:pPr>
         <w:pStyle w:val="1"/>
         <w:jc w:val="center"/>
         <w:rPr>
-          <w:rFonts w:ascii="Arial" w:hAnsi="Arial" w:cs="Arial" w:hint="eastAsia"/>
+          <w:rFonts w:ascii="Arial" w:hAnsi="Arial" w:cs="Arial"/>
           <w:color w:val="999999"/>
           <w:kern w:val="0"/>
           <w:sz w:val="18"/>
@@ -31,7 +31,7 @@
         <w:spacing w:line="390" w:lineRule="atLeast"/>
         <w:jc w:val="left"/>
         <w:rPr>
-          <w:rFonts w:ascii="微软雅黑" w:eastAsia="微软雅黑" w:hAnsi="微软雅黑" w:cs="Arial" w:hint="eastAsia"/>
+          <w:rFonts w:ascii="微软雅黑" w:eastAsia="微软雅黑" w:hAnsi="微软雅黑" w:cs="Arial"/>
           <w:kern w:val="0"/>
           <w:szCs w:val="21"/>
         </w:rPr>
@@ -53,7 +53,7 @@
         <w:spacing w:line="390" w:lineRule="atLeast"/>
         <w:jc w:val="left"/>
         <w:rPr>
-          <w:rFonts w:ascii="微软雅黑" w:eastAsia="微软雅黑" w:hAnsi="微软雅黑" w:cs="Arial" w:hint="eastAsia"/>
+          <w:rFonts w:ascii="微软雅黑" w:eastAsia="微软雅黑" w:hAnsi="微软雅黑" w:cs="Arial"/>
           <w:kern w:val="0"/>
           <w:szCs w:val="21"/>
         </w:rPr>
@@ -75,7 +75,7 @@
         <w:spacing w:line="390" w:lineRule="atLeast"/>
         <w:jc w:val="left"/>
         <w:rPr>
-          <w:rFonts w:ascii="微软雅黑" w:eastAsia="微软雅黑" w:hAnsi="微软雅黑" w:cs="Arial" w:hint="eastAsia"/>
+          <w:rFonts w:ascii="微软雅黑" w:eastAsia="微软雅黑" w:hAnsi="微软雅黑" w:cs="Arial"/>
           <w:kern w:val="0"/>
           <w:szCs w:val="21"/>
         </w:rPr>
@@ -116,7 +116,7 @@
         <w:spacing w:line="390" w:lineRule="atLeast"/>
         <w:jc w:val="left"/>
         <w:rPr>
-          <w:rFonts w:ascii="微软雅黑" w:eastAsia="微软雅黑" w:hAnsi="微软雅黑" w:cs="Arial" w:hint="eastAsia"/>
+          <w:rFonts w:ascii="微软雅黑" w:eastAsia="微软雅黑" w:hAnsi="微软雅黑" w:cs="Arial"/>
           <w:kern w:val="0"/>
           <w:szCs w:val="21"/>
         </w:rPr>
@@ -157,7 +157,7 @@
         <w:spacing w:line="390" w:lineRule="atLeast"/>
         <w:jc w:val="left"/>
         <w:rPr>
-          <w:rFonts w:ascii="微软雅黑" w:eastAsia="微软雅黑" w:hAnsi="微软雅黑" w:cs="Arial" w:hint="eastAsia"/>
+          <w:rFonts w:ascii="微软雅黑" w:eastAsia="微软雅黑" w:hAnsi="微软雅黑" w:cs="Arial"/>
           <w:kern w:val="0"/>
           <w:szCs w:val="21"/>
         </w:rPr>
@@ -208,7 +208,7 @@
         <w:spacing w:line="390" w:lineRule="atLeast"/>
         <w:jc w:val="left"/>
         <w:rPr>
-          <w:rFonts w:ascii="微软雅黑" w:eastAsia="微软雅黑" w:hAnsi="微软雅黑" w:cs="Arial" w:hint="eastAsia"/>
+          <w:rFonts w:ascii="微软雅黑" w:eastAsia="微软雅黑" w:hAnsi="微软雅黑" w:cs="Arial"/>
           <w:kern w:val="0"/>
           <w:szCs w:val="21"/>
         </w:rPr>
@@ -249,7 +249,7 @@
         <w:spacing w:line="390" w:lineRule="atLeast"/>
         <w:jc w:val="left"/>
         <w:rPr>
-          <w:rFonts w:ascii="微软雅黑" w:eastAsia="微软雅黑" w:hAnsi="微软雅黑" w:cs="Arial" w:hint="eastAsia"/>
+          <w:rFonts w:ascii="微软雅黑" w:eastAsia="微软雅黑" w:hAnsi="微软雅黑" w:cs="Arial"/>
           <w:kern w:val="0"/>
           <w:szCs w:val="21"/>
         </w:rPr>
@@ -262,7 +262,7 @@
         <w:spacing w:line="390" w:lineRule="atLeast"/>
         <w:jc w:val="left"/>
         <w:rPr>
-          <w:rFonts w:ascii="微软雅黑" w:eastAsia="微软雅黑" w:hAnsi="微软雅黑" w:cs="Arial" w:hint="eastAsia"/>
+          <w:rFonts w:ascii="微软雅黑" w:eastAsia="微软雅黑" w:hAnsi="微软雅黑" w:cs="Arial"/>
           <w:kern w:val="0"/>
           <w:szCs w:val="21"/>
         </w:rPr>
@@ -284,7 +284,7 @@
         <w:spacing w:line="390" w:lineRule="atLeast"/>
         <w:jc w:val="left"/>
         <w:rPr>
-          <w:rFonts w:ascii="微软雅黑" w:eastAsia="微软雅黑" w:hAnsi="微软雅黑" w:cs="Arial" w:hint="eastAsia"/>
+          <w:rFonts w:ascii="微软雅黑" w:eastAsia="微软雅黑" w:hAnsi="微软雅黑" w:cs="Arial"/>
           <w:kern w:val="0"/>
           <w:szCs w:val="21"/>
         </w:rPr>
@@ -297,7 +297,7 @@
         <w:spacing w:line="390" w:lineRule="atLeast"/>
         <w:jc w:val="left"/>
         <w:rPr>
-          <w:rFonts w:ascii="微软雅黑" w:eastAsia="微软雅黑" w:hAnsi="微软雅黑" w:cs="Arial" w:hint="eastAsia"/>
+          <w:rFonts w:ascii="微软雅黑" w:eastAsia="微软雅黑" w:hAnsi="微软雅黑" w:cs="Arial"/>
           <w:kern w:val="0"/>
           <w:szCs w:val="21"/>
         </w:rPr>
@@ -321,7 +321,7 @@
         <w:spacing w:line="390" w:lineRule="atLeast"/>
         <w:jc w:val="left"/>
         <w:rPr>
-          <w:rFonts w:ascii="微软雅黑" w:eastAsia="微软雅黑" w:hAnsi="微软雅黑" w:cs="Arial" w:hint="eastAsia"/>
+          <w:rFonts w:ascii="微软雅黑" w:eastAsia="微软雅黑" w:hAnsi="微软雅黑" w:cs="Arial"/>
           <w:kern w:val="0"/>
           <w:szCs w:val="21"/>
         </w:rPr>
@@ -343,7 +343,7 @@
         <w:spacing w:line="390" w:lineRule="atLeast"/>
         <w:jc w:val="center"/>
         <w:rPr>
-          <w:rFonts w:ascii="微软雅黑" w:eastAsia="微软雅黑" w:hAnsi="微软雅黑" w:cs="Arial" w:hint="eastAsia"/>
+          <w:rFonts w:ascii="微软雅黑" w:eastAsia="微软雅黑" w:hAnsi="微软雅黑" w:cs="Arial"/>
           <w:kern w:val="0"/>
           <w:szCs w:val="21"/>
         </w:rPr>
@@ -414,7 +414,7 @@
         <w:spacing w:line="390" w:lineRule="atLeast"/>
         <w:jc w:val="left"/>
         <w:rPr>
-          <w:rFonts w:ascii="微软雅黑" w:eastAsia="微软雅黑" w:hAnsi="微软雅黑" w:cs="Arial" w:hint="eastAsia"/>
+          <w:rFonts w:ascii="微软雅黑" w:eastAsia="微软雅黑" w:hAnsi="微软雅黑" w:cs="Arial"/>
           <w:kern w:val="0"/>
           <w:szCs w:val="21"/>
         </w:rPr>
@@ -438,7 +438,7 @@
         <w:spacing w:line="390" w:lineRule="atLeast"/>
         <w:jc w:val="left"/>
         <w:rPr>
-          <w:rFonts w:ascii="微软雅黑" w:eastAsia="微软雅黑" w:hAnsi="微软雅黑" w:cs="Arial" w:hint="eastAsia"/>
+          <w:rFonts w:ascii="微软雅黑" w:eastAsia="微软雅黑" w:hAnsi="微软雅黑" w:cs="Arial"/>
           <w:kern w:val="0"/>
           <w:szCs w:val="21"/>
         </w:rPr>
@@ -460,7 +460,7 @@
         <w:spacing w:line="390" w:lineRule="atLeast"/>
         <w:jc w:val="left"/>
         <w:rPr>
-          <w:rFonts w:ascii="微软雅黑" w:eastAsia="微软雅黑" w:hAnsi="微软雅黑" w:cs="Arial" w:hint="eastAsia"/>
+          <w:rFonts w:ascii="微软雅黑" w:eastAsia="微软雅黑" w:hAnsi="微软雅黑" w:cs="Arial"/>
           <w:kern w:val="0"/>
           <w:szCs w:val="21"/>
         </w:rPr>
@@ -482,7 +482,7 @@
         <w:spacing w:line="390" w:lineRule="atLeast"/>
         <w:jc w:val="left"/>
         <w:rPr>
-          <w:rFonts w:ascii="微软雅黑" w:eastAsia="微软雅黑" w:hAnsi="微软雅黑" w:cs="Arial" w:hint="eastAsia"/>
+          <w:rFonts w:ascii="微软雅黑" w:eastAsia="微软雅黑" w:hAnsi="微软雅黑" w:cs="Arial"/>
           <w:kern w:val="0"/>
           <w:szCs w:val="21"/>
         </w:rPr>
@@ -504,7 +504,7 @@
         <w:spacing w:line="390" w:lineRule="atLeast"/>
         <w:jc w:val="left"/>
         <w:rPr>
-          <w:rFonts w:ascii="微软雅黑" w:eastAsia="微软雅黑" w:hAnsi="微软雅黑" w:cs="Arial" w:hint="eastAsia"/>
+          <w:rFonts w:ascii="微软雅黑" w:eastAsia="微软雅黑" w:hAnsi="微软雅黑" w:cs="Arial"/>
           <w:kern w:val="0"/>
           <w:szCs w:val="21"/>
         </w:rPr>
@@ -526,7 +526,7 @@
         <w:spacing w:line="390" w:lineRule="atLeast"/>
         <w:jc w:val="left"/>
         <w:rPr>
-          <w:rFonts w:ascii="微软雅黑" w:eastAsia="微软雅黑" w:hAnsi="微软雅黑" w:cs="Arial" w:hint="eastAsia"/>
+          <w:rFonts w:ascii="微软雅黑" w:eastAsia="微软雅黑" w:hAnsi="微软雅黑" w:cs="Arial"/>
           <w:kern w:val="0"/>
           <w:szCs w:val="21"/>
         </w:rPr>
@@ -548,7 +548,7 @@
         <w:spacing w:line="390" w:lineRule="atLeast"/>
         <w:jc w:val="center"/>
         <w:rPr>
-          <w:rFonts w:ascii="微软雅黑" w:eastAsia="微软雅黑" w:hAnsi="微软雅黑" w:cs="Arial" w:hint="eastAsia"/>
+          <w:rFonts w:ascii="微软雅黑" w:eastAsia="微软雅黑" w:hAnsi="微软雅黑" w:cs="Arial"/>
           <w:kern w:val="0"/>
           <w:szCs w:val="21"/>
         </w:rPr>
@@ -750,7 +750,7 @@
         <w:spacing w:line="390" w:lineRule="atLeast"/>
         <w:jc w:val="left"/>
         <w:rPr>
-          <w:rFonts w:ascii="微软雅黑" w:eastAsia="微软雅黑" w:hAnsi="微软雅黑" w:cs="Arial" w:hint="eastAsia"/>
+          <w:rFonts w:ascii="微软雅黑" w:eastAsia="微软雅黑" w:hAnsi="微软雅黑" w:cs="Arial"/>
           <w:kern w:val="0"/>
           <w:szCs w:val="21"/>
         </w:rPr>
@@ -763,7 +763,7 @@
         <w:spacing w:line="390" w:lineRule="atLeast"/>
         <w:jc w:val="left"/>
         <w:rPr>
-          <w:rFonts w:ascii="微软雅黑" w:eastAsia="微软雅黑" w:hAnsi="微软雅黑" w:cs="Arial" w:hint="eastAsia"/>
+          <w:rFonts w:ascii="微软雅黑" w:eastAsia="微软雅黑" w:hAnsi="微软雅黑" w:cs="Arial"/>
           <w:kern w:val="0"/>
           <w:szCs w:val="21"/>
         </w:rPr>
@@ -804,7 +804,7 @@
         <w:spacing w:line="390" w:lineRule="atLeast"/>
         <w:jc w:val="left"/>
         <w:rPr>
-          <w:rFonts w:ascii="微软雅黑" w:eastAsia="微软雅黑" w:hAnsi="微软雅黑" w:cs="Arial" w:hint="eastAsia"/>
+          <w:rFonts w:ascii="微软雅黑" w:eastAsia="微软雅黑" w:hAnsi="微软雅黑" w:cs="Arial"/>
           <w:kern w:val="0"/>
           <w:szCs w:val="21"/>
         </w:rPr>
@@ -826,7 +826,7 @@
         <w:spacing w:line="390" w:lineRule="atLeast"/>
         <w:jc w:val="left"/>
         <w:rPr>
-          <w:rFonts w:ascii="微软雅黑" w:eastAsia="微软雅黑" w:hAnsi="微软雅黑" w:cs="Arial" w:hint="eastAsia"/>
+          <w:rFonts w:ascii="微软雅黑" w:eastAsia="微软雅黑" w:hAnsi="微软雅黑" w:cs="Arial"/>
           <w:kern w:val="0"/>
           <w:szCs w:val="21"/>
         </w:rPr>
@@ -848,7 +848,7 @@
         <w:spacing w:line="390" w:lineRule="atLeast"/>
         <w:jc w:val="left"/>
         <w:rPr>
-          <w:rFonts w:ascii="微软雅黑" w:eastAsia="微软雅黑" w:hAnsi="微软雅黑" w:cs="Arial" w:hint="eastAsia"/>
+          <w:rFonts w:ascii="微软雅黑" w:eastAsia="微软雅黑" w:hAnsi="微软雅黑" w:cs="Arial"/>
           <w:kern w:val="0"/>
           <w:szCs w:val="21"/>
         </w:rPr>
@@ -870,7 +870,7 @@
         <w:spacing w:line="390" w:lineRule="atLeast"/>
         <w:jc w:val="left"/>
         <w:rPr>
-          <w:rFonts w:ascii="微软雅黑" w:eastAsia="微软雅黑" w:hAnsi="微软雅黑" w:cs="Arial" w:hint="eastAsia"/>
+          <w:rFonts w:ascii="微软雅黑" w:eastAsia="微软雅黑" w:hAnsi="微软雅黑" w:cs="Arial"/>
           <w:kern w:val="0"/>
           <w:szCs w:val="21"/>
         </w:rPr>
@@ -892,7 +892,7 @@
         <w:spacing w:line="390" w:lineRule="atLeast"/>
         <w:jc w:val="center"/>
         <w:rPr>
-          <w:rFonts w:ascii="微软雅黑" w:eastAsia="微软雅黑" w:hAnsi="微软雅黑" w:cs="Arial" w:hint="eastAsia"/>
+          <w:rFonts w:ascii="微软雅黑" w:eastAsia="微软雅黑" w:hAnsi="微软雅黑" w:cs="Arial"/>
           <w:kern w:val="0"/>
           <w:szCs w:val="21"/>
         </w:rPr>
@@ -962,7 +962,7 @@
         <w:spacing w:line="390" w:lineRule="atLeast"/>
         <w:jc w:val="left"/>
         <w:rPr>
-          <w:rFonts w:ascii="微软雅黑" w:eastAsia="微软雅黑" w:hAnsi="微软雅黑" w:cs="Arial" w:hint="eastAsia"/>
+          <w:rFonts w:ascii="微软雅黑" w:eastAsia="微软雅黑" w:hAnsi="微软雅黑" w:cs="Arial"/>
           <w:kern w:val="0"/>
           <w:szCs w:val="21"/>
         </w:rPr>
@@ -994,7 +994,7 @@
         <w:spacing w:line="390" w:lineRule="atLeast"/>
         <w:jc w:val="left"/>
         <w:rPr>
-          <w:rFonts w:ascii="微软雅黑" w:eastAsia="微软雅黑" w:hAnsi="微软雅黑" w:cs="Arial" w:hint="eastAsia"/>
+          <w:rFonts w:ascii="微软雅黑" w:eastAsia="微软雅黑" w:hAnsi="微软雅黑" w:cs="Arial"/>
           <w:kern w:val="0"/>
           <w:szCs w:val="21"/>
         </w:rPr>
@@ -1018,7 +1018,7 @@
         <w:spacing w:line="390" w:lineRule="atLeast"/>
         <w:jc w:val="left"/>
         <w:rPr>
-          <w:rFonts w:ascii="微软雅黑" w:eastAsia="微软雅黑" w:hAnsi="微软雅黑" w:cs="Arial" w:hint="eastAsia"/>
+          <w:rFonts w:ascii="微软雅黑" w:eastAsia="微软雅黑" w:hAnsi="微软雅黑" w:cs="Arial"/>
           <w:kern w:val="0"/>
           <w:szCs w:val="21"/>
         </w:rPr>
@@ -1040,7 +1040,7 @@
         <w:spacing w:line="390" w:lineRule="atLeast"/>
         <w:jc w:val="left"/>
         <w:rPr>
-          <w:rFonts w:ascii="微软雅黑" w:eastAsia="微软雅黑" w:hAnsi="微软雅黑" w:cs="Arial" w:hint="eastAsia"/>
+          <w:rFonts w:ascii="微软雅黑" w:eastAsia="微软雅黑" w:hAnsi="微软雅黑" w:cs="Arial"/>
           <w:kern w:val="0"/>
           <w:szCs w:val="21"/>
         </w:rPr>
@@ -1062,7 +1062,7 @@
         <w:spacing w:line="390" w:lineRule="atLeast"/>
         <w:jc w:val="left"/>
         <w:rPr>
-          <w:rFonts w:ascii="微软雅黑" w:eastAsia="微软雅黑" w:hAnsi="微软雅黑" w:cs="Arial" w:hint="eastAsia"/>
+          <w:rFonts w:ascii="微软雅黑" w:eastAsia="微软雅黑" w:hAnsi="微软雅黑" w:cs="Arial"/>
           <w:kern w:val="0"/>
           <w:szCs w:val="21"/>
         </w:rPr>
@@ -1084,7 +1084,7 @@
         <w:spacing w:line="390" w:lineRule="atLeast"/>
         <w:jc w:val="center"/>
         <w:rPr>
-          <w:rFonts w:ascii="微软雅黑" w:eastAsia="微软雅黑" w:hAnsi="微软雅黑" w:cs="Arial" w:hint="eastAsia"/>
+          <w:rFonts w:ascii="微软雅黑" w:eastAsia="微软雅黑" w:hAnsi="微软雅黑" w:cs="Arial"/>
           <w:kern w:val="0"/>
           <w:szCs w:val="21"/>
         </w:rPr>
@@ -1154,7 +1154,7 @@
         <w:spacing w:line="390" w:lineRule="atLeast"/>
         <w:jc w:val="left"/>
         <w:rPr>
-          <w:rFonts w:ascii="微软雅黑" w:eastAsia="微软雅黑" w:hAnsi="微软雅黑" w:cs="Arial" w:hint="eastAsia"/>
+          <w:rFonts w:ascii="微软雅黑" w:eastAsia="微软雅黑" w:hAnsi="微软雅黑" w:cs="Arial"/>
           <w:kern w:val="0"/>
           <w:szCs w:val="21"/>
         </w:rPr>
@@ -1176,7 +1176,7 @@
         <w:spacing w:line="390" w:lineRule="atLeast"/>
         <w:jc w:val="left"/>
         <w:rPr>
-          <w:rFonts w:ascii="微软雅黑" w:eastAsia="微软雅黑" w:hAnsi="微软雅黑" w:cs="Arial" w:hint="eastAsia"/>
+          <w:rFonts w:ascii="微软雅黑" w:eastAsia="微软雅黑" w:hAnsi="微软雅黑" w:cs="Arial"/>
           <w:kern w:val="0"/>
           <w:szCs w:val="21"/>
         </w:rPr>
@@ -1199,7 +1199,7 @@
         <w:spacing w:line="390" w:lineRule="atLeast"/>
         <w:jc w:val="center"/>
         <w:rPr>
-          <w:rFonts w:ascii="微软雅黑" w:eastAsia="微软雅黑" w:hAnsi="微软雅黑" w:cs="Arial" w:hint="eastAsia"/>
+          <w:rFonts w:ascii="微软雅黑" w:eastAsia="微软雅黑" w:hAnsi="微软雅黑" w:cs="Arial"/>
           <w:kern w:val="0"/>
           <w:szCs w:val="21"/>
         </w:rPr>
@@ -1269,7 +1269,7 @@
         <w:spacing w:line="390" w:lineRule="atLeast"/>
         <w:jc w:val="left"/>
         <w:rPr>
-          <w:rFonts w:ascii="微软雅黑" w:eastAsia="微软雅黑" w:hAnsi="微软雅黑" w:cs="Arial" w:hint="eastAsia"/>
+          <w:rFonts w:ascii="微软雅黑" w:eastAsia="微软雅黑" w:hAnsi="微软雅黑" w:cs="Arial"/>
           <w:kern w:val="0"/>
           <w:szCs w:val="21"/>
         </w:rPr>
@@ -1291,7 +1291,7 @@
         <w:spacing w:line="390" w:lineRule="atLeast"/>
         <w:jc w:val="left"/>
         <w:rPr>
-          <w:rFonts w:ascii="微软雅黑" w:eastAsia="微软雅黑" w:hAnsi="微软雅黑" w:cs="Arial" w:hint="eastAsia"/>
+          <w:rFonts w:ascii="微软雅黑" w:eastAsia="微软雅黑" w:hAnsi="微软雅黑" w:cs="Arial"/>
           <w:kern w:val="0"/>
           <w:szCs w:val="21"/>
         </w:rPr>
@@ -1304,7 +1304,7 @@
         <w:spacing w:line="390" w:lineRule="atLeast"/>
         <w:jc w:val="left"/>
         <w:rPr>
-          <w:rFonts w:ascii="微软雅黑" w:eastAsia="微软雅黑" w:hAnsi="微软雅黑" w:cs="Arial" w:hint="eastAsia"/>
+          <w:rFonts w:ascii="微软雅黑" w:eastAsia="微软雅黑" w:hAnsi="微软雅黑" w:cs="Arial"/>
           <w:kern w:val="0"/>
           <w:szCs w:val="21"/>
         </w:rPr>
@@ -1328,7 +1328,7 @@
         <w:spacing w:line="390" w:lineRule="atLeast"/>
         <w:jc w:val="left"/>
         <w:rPr>
-          <w:rFonts w:ascii="微软雅黑" w:eastAsia="微软雅黑" w:hAnsi="微软雅黑" w:cs="Arial" w:hint="eastAsia"/>
+          <w:rFonts w:ascii="微软雅黑" w:eastAsia="微软雅黑" w:hAnsi="微软雅黑" w:cs="Arial"/>
           <w:kern w:val="0"/>
           <w:szCs w:val="21"/>
         </w:rPr>
@@ -1360,7 +1360,7 @@
         <w:spacing w:line="390" w:lineRule="atLeast"/>
         <w:jc w:val="left"/>
         <w:rPr>
-          <w:rFonts w:ascii="微软雅黑" w:eastAsia="微软雅黑" w:hAnsi="微软雅黑" w:cs="Arial" w:hint="eastAsia"/>
+          <w:rFonts w:ascii="微软雅黑" w:eastAsia="微软雅黑" w:hAnsi="微软雅黑" w:cs="Arial"/>
           <w:kern w:val="0"/>
           <w:szCs w:val="21"/>
         </w:rPr>
@@ -1403,7 +1403,29 @@
           <w:sz w:val="27"/>
           <w:szCs w:val="27"/>
         </w:rPr>
-        <w:t>”（ virtual node ）是实际节点（机器）在 hash 空间的复制品（ replica ），一实际个节点（机器）对应了若干个“虚拟节点”，这个对应个数也成为“复制个数”，“虚拟节点”在 hash 空间中以hash值排列。</w:t>
+        <w:t>”（ virtual node ）是实际节点（机器）在 hash 空间的复制品（ replica ），一个</w:t>
+      </w:r>
+      <w:r>
+        <w:rPr>
+          <w:rFonts w:ascii="微软雅黑" w:eastAsia="微软雅黑" w:hAnsi="微软雅黑" w:cs="Arial" w:hint="eastAsia"/>
+          <w:color w:val="FF0000"/>
+          <w:kern w:val="0"/>
+          <w:sz w:val="27"/>
+          <w:szCs w:val="27"/>
+        </w:rPr>
+        <w:t>实际</w:t>
+      </w:r>
+      <w:bookmarkStart w:id="0" w:name="_GoBack"/>
+      <w:bookmarkEnd w:id="0"/>
+      <w:r>
+        <w:rPr>
+          <w:rFonts w:ascii="微软雅黑" w:eastAsia="微软雅黑" w:hAnsi="微软雅黑" w:cs="Arial" w:hint="eastAsia"/>
+          <w:color w:val="FF0000"/>
+          <w:kern w:val="0"/>
+          <w:sz w:val="27"/>
+          <w:szCs w:val="27"/>
+        </w:rPr>
+        <w:t>节点（机器）对应了若干个“虚拟节点”，这个对应个数也成为“复制个数”，“虚拟节点”在 hash 空间中以hash值排列。</w:t>
       </w:r>
     </w:p>
     <w:p>
@@ -1413,7 +1435,7 @@
         <w:spacing w:line="390" w:lineRule="atLeast"/>
         <w:jc w:val="left"/>
         <w:rPr>
-          <w:rFonts w:ascii="微软雅黑" w:eastAsia="微软雅黑" w:hAnsi="微软雅黑" w:cs="Arial" w:hint="eastAsia"/>
+          <w:rFonts w:ascii="微软雅黑" w:eastAsia="微软雅黑" w:hAnsi="微软雅黑" w:cs="Arial"/>
           <w:kern w:val="0"/>
           <w:szCs w:val="21"/>
         </w:rPr>
@@ -1435,7 +1457,7 @@
         <w:spacing w:line="390" w:lineRule="atLeast"/>
         <w:jc w:val="center"/>
         <w:rPr>
-          <w:rFonts w:ascii="微软雅黑" w:eastAsia="微软雅黑" w:hAnsi="微软雅黑" w:cs="Arial" w:hint="eastAsia"/>
+          <w:rFonts w:ascii="微软雅黑" w:eastAsia="微软雅黑" w:hAnsi="微软雅黑" w:cs="Arial"/>
           <w:kern w:val="0"/>
           <w:szCs w:val="21"/>
         </w:rPr>
@@ -1505,7 +1527,7 @@
         <w:spacing w:line="390" w:lineRule="atLeast"/>
         <w:jc w:val="left"/>
         <w:rPr>
-          <w:rFonts w:ascii="微软雅黑" w:eastAsia="微软雅黑" w:hAnsi="微软雅黑" w:cs="Arial" w:hint="eastAsia"/>
+          <w:rFonts w:ascii="微软雅黑" w:eastAsia="微软雅黑" w:hAnsi="微软雅黑" w:cs="Arial"/>
           <w:kern w:val="0"/>
           <w:szCs w:val="21"/>
         </w:rPr>
@@ -1537,7 +1559,7 @@
         <w:spacing w:line="390" w:lineRule="atLeast"/>
         <w:jc w:val="left"/>
         <w:rPr>
-          <w:rFonts w:ascii="微软雅黑" w:eastAsia="微软雅黑" w:hAnsi="微软雅黑" w:cs="Arial" w:hint="eastAsia"/>
+          <w:rFonts w:ascii="微软雅黑" w:eastAsia="微软雅黑" w:hAnsi="微软雅黑" w:cs="Arial"/>
           <w:kern w:val="0"/>
           <w:szCs w:val="21"/>
         </w:rPr>
@@ -1616,7 +1638,7 @@
         <w:spacing w:line="390" w:lineRule="atLeast"/>
         <w:jc w:val="left"/>
         <w:rPr>
-          <w:rFonts w:ascii="微软雅黑" w:eastAsia="微软雅黑" w:hAnsi="微软雅黑" w:cs="Arial" w:hint="eastAsia"/>
+          <w:rFonts w:ascii="微软雅黑" w:eastAsia="微软雅黑" w:hAnsi="微软雅黑" w:cs="Arial"/>
           <w:kern w:val="0"/>
           <w:szCs w:val="21"/>
         </w:rPr>
@@ -1657,7 +1679,7 @@
         <w:spacing w:line="390" w:lineRule="atLeast"/>
         <w:jc w:val="left"/>
         <w:rPr>
-          <w:rFonts w:ascii="微软雅黑" w:eastAsia="微软雅黑" w:hAnsi="微软雅黑" w:cs="Arial" w:hint="eastAsia"/>
+          <w:rFonts w:ascii="微软雅黑" w:eastAsia="微软雅黑" w:hAnsi="微软雅黑" w:cs="Arial"/>
           <w:kern w:val="0"/>
           <w:szCs w:val="21"/>
         </w:rPr>
@@ -1679,7 +1701,7 @@
         <w:spacing w:line="390" w:lineRule="atLeast"/>
         <w:jc w:val="left"/>
         <w:rPr>
-          <w:rFonts w:ascii="微软雅黑" w:eastAsia="微软雅黑" w:hAnsi="微软雅黑" w:cs="Arial" w:hint="eastAsia"/>
+          <w:rFonts w:ascii="微软雅黑" w:eastAsia="微软雅黑" w:hAnsi="微软雅黑" w:cs="Arial"/>
           <w:kern w:val="0"/>
           <w:szCs w:val="21"/>
         </w:rPr>
@@ -1701,7 +1723,7 @@
         <w:spacing w:line="390" w:lineRule="atLeast"/>
         <w:jc w:val="left"/>
         <w:rPr>
-          <w:rFonts w:ascii="微软雅黑" w:eastAsia="微软雅黑" w:hAnsi="微软雅黑" w:cs="Arial" w:hint="eastAsia"/>
+          <w:rFonts w:ascii="微软雅黑" w:eastAsia="微软雅黑" w:hAnsi="微软雅黑" w:cs="Arial"/>
           <w:kern w:val="0"/>
           <w:szCs w:val="21"/>
         </w:rPr>
@@ -1746,7 +1768,7 @@
         <w:spacing w:line="390" w:lineRule="atLeast"/>
         <w:jc w:val="left"/>
         <w:rPr>
-          <w:rFonts w:ascii="微软雅黑" w:eastAsia="微软雅黑" w:hAnsi="微软雅黑" w:cs="Arial" w:hint="eastAsia"/>
+          <w:rFonts w:ascii="微软雅黑" w:eastAsia="微软雅黑" w:hAnsi="微软雅黑" w:cs="Arial"/>
           <w:kern w:val="0"/>
           <w:sz w:val="27"/>
           <w:szCs w:val="27"/>
@@ -1779,8 +1801,6 @@
         </w:rPr>
         <w:t>甚至更大，</w:t>
       </w:r>
-      <w:bookmarkStart w:id="0" w:name="_GoBack"/>
-      <w:bookmarkEnd w:id="0"/>
       <w:r>
         <w:rPr>
           <w:rFonts w:ascii="微软雅黑" w:eastAsia="微软雅黑" w:hAnsi="微软雅黑" w:cs="Arial"/>
@@ -1802,7 +1822,7 @@
 </file>
 
 <file path=word/numbering.xml><?xml version="1.0" encoding="utf-8"?>
-<w:numbering xmlns:wpc="http://schemas.microsoft.com/office/word/2010/wordprocessingCanvas" xmlns:cx="http://schemas.microsoft.com/office/drawing/2014/chartex" xmlns:cx1="http://schemas.microsoft.com/office/drawing/2015/9/8/chartex" xmlns:cx2="http://schemas.microsoft.com/office/drawing/2015/10/21/chartex" xmlns:cx3="http://schemas.microsoft.com/office/drawing/2016/5/9/chartex" xmlns:cx4="http://schemas.microsoft.com/office/drawing/2016/5/10/chartex" xmlns:cx5="http://schemas.microsoft.com/office/drawing/2016/5/11/chartex" xmlns:mc="http://schemas.openxmlformats.org/markup-compatibility/2006" xmlns:o="urn:schemas-microsoft-com:office:office" xmlns:r="http://schemas.openxmlformats.org/officeDocument/2006/relationships" xmlns:m="http://schemas.openxmlformats.org/officeDocument/2006/math" xmlns:v="urn:schemas-microsoft-com:vml" xmlns:wp14="http://schemas.microsoft.com/office/word/2010/wordprocessingDrawing" xmlns:wp="http://schemas.openxmlformats.org/drawingml/2006/wordprocessingDrawing" xmlns:w10="urn:schemas-microsoft-com:office:word" xmlns:w="http://schemas.openxmlformats.org/wordprocessingml/2006/main" xmlns:w14="http://schemas.microsoft.com/office/word/2010/wordml" xmlns:w15="http://schemas.microsoft.com/office/word/2012/wordml" xmlns:w16se="http://schemas.microsoft.com/office/word/2015/wordml/symex" xmlns:wpg="http://schemas.microsoft.com/office/word/2010/wordprocessingGroup" xmlns:wpi="http://schemas.microsoft.com/office/word/2010/wordprocessingInk" xmlns:wne="http://schemas.microsoft.com/office/word/2006/wordml" xmlns:wps="http://schemas.microsoft.com/office/word/2010/wordprocessingShape" mc:Ignorable="w14 w15 w16se wp14">
+<w:numbering xmlns:wpc="http://schemas.microsoft.com/office/word/2010/wordprocessingCanvas" xmlns:cx="http://schemas.microsoft.com/office/drawing/2014/chartex" xmlns:cx1="http://schemas.microsoft.com/office/drawing/2015/9/8/chartex" xmlns:cx2="http://schemas.microsoft.com/office/drawing/2015/10/21/chartex" xmlns:cx3="http://schemas.microsoft.com/office/drawing/2016/5/9/chartex" xmlns:cx4="http://schemas.microsoft.com/office/drawing/2016/5/10/chartex" xmlns:cx5="http://schemas.microsoft.com/office/drawing/2016/5/11/chartex" xmlns:cx6="http://schemas.microsoft.com/office/drawing/2016/5/12/chartex" xmlns:cx7="http://schemas.microsoft.com/office/drawing/2016/5/13/chartex" xmlns:cx8="http://schemas.microsoft.com/office/drawing/2016/5/14/chartex" xmlns:mc="http://schemas.openxmlformats.org/markup-compatibility/2006" xmlns:o="urn:schemas-microsoft-com:office:office" xmlns:r="http://schemas.openxmlformats.org/officeDocument/2006/relationships" xmlns:m="http://schemas.openxmlformats.org/officeDocument/2006/math" xmlns:v="urn:schemas-microsoft-com:vml" xmlns:wp14="http://schemas.microsoft.com/office/word/2010/wordprocessingDrawing" xmlns:wp="http://schemas.openxmlformats.org/drawingml/2006/wordprocessingDrawing" xmlns:w10="urn:schemas-microsoft-com:office:word" xmlns:w="http://schemas.openxmlformats.org/wordprocessingml/2006/main" xmlns:w14="http://schemas.microsoft.com/office/word/2010/wordml" xmlns:w15="http://schemas.microsoft.com/office/word/2012/wordml" xmlns:w16se="http://schemas.microsoft.com/office/word/2015/wordml/symex" xmlns:wpg="http://schemas.microsoft.com/office/word/2010/wordprocessingGroup" xmlns:wpi="http://schemas.microsoft.com/office/word/2010/wordprocessingInk" xmlns:wne="http://schemas.microsoft.com/office/word/2006/wordml" xmlns:wps="http://schemas.microsoft.com/office/word/2010/wordprocessingShape" mc:Ignorable="w14 w15 w16se wp14">
   <w:abstractNum w:abstractNumId="0" w15:restartNumberingAfterBreak="0">
     <w:nsid w:val="03EA5924"/>
     <w:multiLevelType w:val="multilevel"/>

</xml_diff>